<commit_message>
Ajout sections manuel utilisation
</commit_message>
<xml_diff>
--- a/Manuel d'utilisation.docx
+++ b/Manuel d'utilisation.docx
@@ -16,6 +16,125 @@
         <w:pStyle w:val="Titre2"/>
       </w:pPr>
       <w:r>
+        <w:t>Installation</w:t>
+      </w:r>
+    </w:p>
+    <w:p>
+      <w:r>
+        <w:t xml:space="preserve">La démarche ainsi que les fichiers d’installation aussi bien pour la </w:t>
+      </w:r>
+      <w:proofErr w:type="spellStart"/>
+      <w:r>
+        <w:t>beaglebone</w:t>
+      </w:r>
+      <w:proofErr w:type="spellEnd"/>
+      <w:r>
+        <w:t xml:space="preserve"> que pour le téléphone sont </w:t>
+      </w:r>
+      <w:r>
+        <w:t>présentés</w:t>
+      </w:r>
+      <w:r>
+        <w:t xml:space="preserve"> dans le </w:t>
+      </w:r>
+      <w:proofErr w:type="spellStart"/>
+      <w:r>
+        <w:t>Readme</w:t>
+      </w:r>
+      <w:proofErr w:type="spellEnd"/>
+      <w:r>
+        <w:t xml:space="preserve"> du dépôt </w:t>
+      </w:r>
+      <w:proofErr w:type="spellStart"/>
+      <w:r>
+        <w:t>github</w:t>
+      </w:r>
+      <w:proofErr w:type="spellEnd"/>
+      <w:r>
+        <w:t xml:space="preserve"> : </w:t>
+      </w:r>
+      <w:r>
+        <w:t>htt</w:t>
+      </w:r>
+      <w:bookmarkStart w:id="0" w:name="_GoBack"/>
+      <w:bookmarkEnd w:id="0"/>
+      <w:r>
+        <w:t>ps://github.com/ISENRobotics/R2D2-in-the-sky</w:t>
+      </w:r>
+    </w:p>
+    <w:p>
+      <w:pPr>
+        <w:pStyle w:val="Titre2"/>
+      </w:pPr>
+      <w:r>
+        <w:t>Beaglebone</w:t>
+      </w:r>
+    </w:p>
+    <w:p>
+      <w:r>
+        <w:t>Les mots de passe et identifiants de la Beaglebone sont les suivants :</w:t>
+      </w:r>
+    </w:p>
+    <w:p>
+      <w:r>
+        <w:tab/>
+        <w:t xml:space="preserve">Utilisateur : </w:t>
+      </w:r>
+      <w:proofErr w:type="spellStart"/>
+      <w:r>
+        <w:t>root</w:t>
+      </w:r>
+      <w:proofErr w:type="spellEnd"/>
+    </w:p>
+    <w:p>
+      <w:r>
+        <w:tab/>
+      </w:r>
+      <w:proofErr w:type="spellStart"/>
+      <w:r>
+        <w:t>Mdp</w:t>
+      </w:r>
+      <w:proofErr w:type="spellEnd"/>
+      <w:r>
+        <w:t> : pas de mot de passe</w:t>
+      </w:r>
+    </w:p>
+    <w:p/>
+    <w:p>
+      <w:r>
+        <w:tab/>
+        <w:t xml:space="preserve">Utilisateur : </w:t>
+      </w:r>
+      <w:proofErr w:type="spellStart"/>
+      <w:r>
+        <w:t>debian</w:t>
+      </w:r>
+      <w:proofErr w:type="spellEnd"/>
+    </w:p>
+    <w:p>
+      <w:r>
+        <w:tab/>
+      </w:r>
+      <w:proofErr w:type="spellStart"/>
+      <w:r>
+        <w:t>Mdp</w:t>
+      </w:r>
+      <w:proofErr w:type="spellEnd"/>
+      <w:r>
+        <w:t xml:space="preserve"> : </w:t>
+      </w:r>
+      <w:proofErr w:type="spellStart"/>
+      <w:r>
+        <w:t>temppwd</w:t>
+      </w:r>
+      <w:proofErr w:type="spellEnd"/>
+    </w:p>
+    <w:p/>
+    <w:p>
+      <w:pPr>
+        <w:pStyle w:val="Titre2"/>
+      </w:pPr>
+      <w:r>
         <w:t>Réseau</w:t>
       </w:r>
     </w:p>
@@ -33,6 +152,11 @@
     <w:p>
       <w:r>
         <w:t>De base sur le réseau, seule l’adresse LAN 172.17.0.2 peut communiquer avec la Beaglebone au travers du réseau. Les autres adresses IP disponibles (172.17.0.3-6) sont bloquées via l’administration réseau, elles ne peuvent essayer d’accéder qu’à l’administration réseau disponible à l’adresse 172.17.0.1.</w:t>
+      </w:r>
+    </w:p>
+    <w:p>
+      <w:r>
+        <w:t>La clé de connexion au réseau wifi du routeur est : 35899266</w:t>
       </w:r>
     </w:p>
     <w:p>
@@ -52,7 +176,14 @@
     <w:p>
       <w:r>
         <w:tab/>
-        <w:t>Mdp : ej9pwKolm29</w:t>
+      </w:r>
+      <w:proofErr w:type="spellStart"/>
+      <w:r>
+        <w:t>Mdp</w:t>
+      </w:r>
+      <w:proofErr w:type="spellEnd"/>
+      <w:r>
+        <w:t> : ej9pwKolm29</w:t>
       </w:r>
     </w:p>
     <w:p>
@@ -72,7 +203,14 @@
     <w:p>
       <w:r>
         <w:tab/>
-        <w:t>Mdp : admin</w:t>
+      </w:r>
+      <w:proofErr w:type="spellStart"/>
+      <w:r>
+        <w:t>Mdp</w:t>
+      </w:r>
+      <w:proofErr w:type="spellEnd"/>
+      <w:r>
+        <w:t> : admin</w:t>
       </w:r>
     </w:p>
     <w:p/>
@@ -96,7 +234,16 @@
     </w:p>
     <w:p>
       <w:r>
-        <w:t>Les retours à la ligne dans une même phrase s’effectuent avec l’écriture \n. Exemple : ISEN \n rules affichera :</w:t>
+        <w:lastRenderedPageBreak/>
+        <w:t xml:space="preserve">Les retours à la ligne dans une même phrase s’effectuent avec l’écriture \n. Exemple : ISEN \n </w:t>
+      </w:r>
+      <w:proofErr w:type="spellStart"/>
+      <w:r>
+        <w:t>rules</w:t>
+      </w:r>
+      <w:proofErr w:type="spellEnd"/>
+      <w:r>
+        <w:t xml:space="preserve"> affichera :</w:t>
       </w:r>
     </w:p>
     <w:p>
@@ -109,12 +256,16 @@
       <w:pPr>
         <w:ind w:firstLine="708"/>
       </w:pPr>
+      <w:proofErr w:type="spellStart"/>
+      <w:proofErr w:type="gramStart"/>
       <w:r>
         <w:t>r</w:t>
       </w:r>
       <w:r>
         <w:t>ules</w:t>
       </w:r>
+      <w:proofErr w:type="spellEnd"/>
+      <w:proofErr w:type="gramEnd"/>
     </w:p>
     <w:p>
       <w:pPr>
@@ -126,7 +277,15 @@
     </w:p>
     <w:p>
       <w:r>
-        <w:t>L’architecture mise en place permet d’ajouter (ou de retirer) des fonctionnalités au programme Python sans affecter la totalité du programme. Des templates ont été développés afin de permettre une insertion facile de nouvelles fonctionnalités.</w:t>
+        <w:t xml:space="preserve">L’architecture mise en place permet d’ajouter (ou de retirer) des fonctionnalités au programme Python sans affecter la totalité du programme. Des </w:t>
+      </w:r>
+      <w:proofErr w:type="spellStart"/>
+      <w:r>
+        <w:t>templates</w:t>
+      </w:r>
+      <w:proofErr w:type="spellEnd"/>
+      <w:r>
+        <w:t xml:space="preserve"> ont été développés afin de permettre une insertion facile de nouvelles fonctionnalités.</w:t>
       </w:r>
     </w:p>
     <w:p>
@@ -163,11 +322,37 @@
       <w:r>
         <w:t xml:space="preserve">Dans la boucle </w:t>
       </w:r>
-      <w:r>
-        <w:t>while not self.stoprequest.isSet():</w:t>
-      </w:r>
-      <w:r>
-        <w:t xml:space="preserve"> de la fonction run, écrivez le code que vous souhaitez voir exécuter.</w:t>
+      <w:proofErr w:type="spellStart"/>
+      <w:r>
+        <w:t>while</w:t>
+      </w:r>
+      <w:proofErr w:type="spellEnd"/>
+      <w:r>
+        <w:t xml:space="preserve"> not </w:t>
+      </w:r>
+      <w:proofErr w:type="spellStart"/>
+      <w:proofErr w:type="gramStart"/>
+      <w:r>
+        <w:t>self.stoprequest</w:t>
+      </w:r>
+      <w:proofErr w:type="gramEnd"/>
+      <w:r>
+        <w:t>.isSet</w:t>
+      </w:r>
+      <w:proofErr w:type="spellEnd"/>
+      <w:r>
+        <w:t>():</w:t>
+      </w:r>
+      <w:r>
+        <w:t xml:space="preserve"> de la fonction </w:t>
+      </w:r>
+      <w:proofErr w:type="spellStart"/>
+      <w:r>
+        <w:t>run</w:t>
+      </w:r>
+      <w:proofErr w:type="spellEnd"/>
+      <w:r>
+        <w:t>, écrivez le code que vous souhaitez voir exécuter.</w:t>
       </w:r>
     </w:p>
     <w:p>
@@ -179,7 +364,15 @@
         </w:numPr>
       </w:pPr>
       <w:r>
-        <w:t>Dans le fichier controleur.py, effectuez l’importation de votre nouvelle classe (lignes 10 à 16), décommentez l’instanciation de votre classe (lignes 55 à 56), le passage de votre classe en mode non-bloquant (lignes 58 à 59) et enfin, le démarrage et l’arrêt de votre classe (Lignes 79 à 80 pour le démarrage, lignes 97-98, 115-116 et 133-134 pour l’arrêt).</w:t>
+        <w:t xml:space="preserve">Dans le fichier controleur.py, effectuez l’importation de votre nouvelle classe (lignes 10 à 16), </w:t>
+      </w:r>
+      <w:proofErr w:type="spellStart"/>
+      <w:r>
+        <w:t>décommentez</w:t>
+      </w:r>
+      <w:proofErr w:type="spellEnd"/>
+      <w:r>
+        <w:t xml:space="preserve"> l’instanciation de votre classe (lignes 55 à 56), le passage de votre classe en mode non-bloquant (lignes 58 à 59) et enfin, le démarrage et l’arrêt de votre classe (Lignes 79 à 80 pour le démarrage, lignes 97-98, 115-116 et 133-134 pour l’arrêt).</w:t>
       </w:r>
     </w:p>
     <w:p>
@@ -191,17 +384,86 @@
         </w:numPr>
       </w:pPr>
       <w:r>
-        <w:lastRenderedPageBreak/>
         <w:t>Vous venez d’ajouter votre fonctionnalité au programme. Félicitations !</w:t>
       </w:r>
     </w:p>
     <w:p/>
     <w:p>
       <w:r>
-        <w:t>Dans le cas où vous souhaitez également pouvoir effectuer une surveillance sur une classe utilisée dans votre nouvelle fonctionnalité, un template de surveillance avec logging des informations importantes a également été développé. L’étape supplémentaire à effectuer dans ce cas consiste simplement à instancier la classe de surveillance avant la classe de traitement principal et à partager la classe à surveiller entre votre classe de traitement principal et votre classe de surveillance à l’aide du controleur (cf fonction mise_a_jour template dans controleur, et fonctions kill et stop dans template_surveillance).</w:t>
-      </w:r>
-      <w:bookmarkStart w:id="0" w:name="_GoBack"/>
-      <w:bookmarkEnd w:id="0"/>
+        <w:t xml:space="preserve">Dans le cas où vous souhaitez également pouvoir effectuer une surveillance sur une classe utilisée dans votre nouvelle fonctionnalité, un </w:t>
+      </w:r>
+      <w:proofErr w:type="spellStart"/>
+      <w:r>
+        <w:t>template</w:t>
+      </w:r>
+      <w:proofErr w:type="spellEnd"/>
+      <w:r>
+        <w:t xml:space="preserve"> de surveillance avec </w:t>
+      </w:r>
+      <w:proofErr w:type="spellStart"/>
+      <w:r>
+        <w:t>logging</w:t>
+      </w:r>
+      <w:proofErr w:type="spellEnd"/>
+      <w:r>
+        <w:t xml:space="preserve"> des informations importantes a également été développé. L’étape supplémentaire à effectuer dans ce cas consiste simplement à instancier la classe de surveillance avant la classe de traitement principal et à partager la classe à surveiller entre votre classe de traitement principal et votre classe de surveillance à l’aide du </w:t>
+      </w:r>
+      <w:proofErr w:type="spellStart"/>
+      <w:r>
+        <w:t>controleur</w:t>
+      </w:r>
+      <w:proofErr w:type="spellEnd"/>
+      <w:r>
+        <w:t xml:space="preserve"> (</w:t>
+      </w:r>
+      <w:proofErr w:type="spellStart"/>
+      <w:r>
+        <w:t>cf</w:t>
+      </w:r>
+      <w:proofErr w:type="spellEnd"/>
+      <w:r>
+        <w:t xml:space="preserve"> fonction </w:t>
+      </w:r>
+      <w:proofErr w:type="spellStart"/>
+      <w:r>
+        <w:t>mise_a_jour</w:t>
+      </w:r>
+      <w:proofErr w:type="spellEnd"/>
+      <w:r>
+        <w:t xml:space="preserve"> </w:t>
+      </w:r>
+      <w:proofErr w:type="spellStart"/>
+      <w:r>
+        <w:t>template</w:t>
+      </w:r>
+      <w:proofErr w:type="spellEnd"/>
+      <w:r>
+        <w:t xml:space="preserve"> dans </w:t>
+      </w:r>
+      <w:proofErr w:type="spellStart"/>
+      <w:r>
+        <w:t>controleur</w:t>
+      </w:r>
+      <w:proofErr w:type="spellEnd"/>
+      <w:r>
+        <w:t xml:space="preserve">, et fonctions </w:t>
+      </w:r>
+      <w:proofErr w:type="spellStart"/>
+      <w:r>
+        <w:t>kill</w:t>
+      </w:r>
+      <w:proofErr w:type="spellEnd"/>
+      <w:r>
+        <w:t xml:space="preserve"> et stop dans </w:t>
+      </w:r>
+      <w:proofErr w:type="spellStart"/>
+      <w:r>
+        <w:t>template_surveillance</w:t>
+      </w:r>
+      <w:proofErr w:type="spellEnd"/>
+      <w:r>
+        <w:t>).</w:t>
+      </w:r>
       <w:r>
         <w:br/>
       </w:r>

</xml_diff>